<commit_message>
Adding all required documents
</commit_message>
<xml_diff>
--- a/Iteration2 - Documentation/Iteration 2 - Detailed Stories.docx
+++ b/Iteration2 - Documentation/Iteration 2 - Detailed Stories.docx
@@ -1,6 +1,6 @@
 
 <file path=word/document.xml><?xml version="1.0" encoding="utf-8"?>
-<w:document xmlns:wpc="http://schemas.microsoft.com/office/word/2010/wordprocessingCanvas" xmlns:cx="http://schemas.microsoft.com/office/drawing/2014/chartex" xmlns:cx1="http://schemas.microsoft.com/office/drawing/2015/9/8/chartex" xmlns:cx2="http://schemas.microsoft.com/office/drawing/2015/10/21/chartex" xmlns:cx3="http://schemas.microsoft.com/office/drawing/2016/5/9/chartex" xmlns:cx4="http://schemas.microsoft.com/office/drawing/2016/5/10/chartex" xmlns:cx5="http://schemas.microsoft.com/office/drawing/2016/5/11/chartex" xmlns:cx6="http://schemas.microsoft.com/office/drawing/2016/5/12/chartex" xmlns:cx7="http://schemas.microsoft.com/office/drawing/2016/5/13/chartex" xmlns:cx8="http://schemas.microsoft.com/office/drawing/2016/5/14/chartex" xmlns:mc="http://schemas.openxmlformats.org/markup-compatibility/2006" xmlns:aink="http://schemas.microsoft.com/office/drawing/2016/ink" xmlns:am3d="http://schemas.microsoft.com/office/drawing/2017/model3d" xmlns:o="urn:schemas-microsoft-com:office:office" xmlns:oel="http://schemas.microsoft.com/office/2019/extlst" xmlns:r="http://schemas.openxmlformats.org/officeDocument/2006/relationships" xmlns:m="http://schemas.openxmlformats.org/officeDocument/2006/math" xmlns:v="urn:schemas-microsoft-com:vml" xmlns:wp14="http://schemas.microsoft.com/office/word/2010/wordprocessingDrawing" xmlns:wp="http://schemas.openxmlformats.org/drawingml/2006/wordprocessingDrawing" xmlns:w10="urn:schemas-microsoft-com:office:word" xmlns:w="http://schemas.openxmlformats.org/wordprocessingml/2006/main" xmlns:w14="http://schemas.microsoft.com/office/word/2010/wordml" xmlns:w15="http://schemas.microsoft.com/office/word/2012/wordml" xmlns:w16cex="http://schemas.microsoft.com/office/word/2018/wordml/cex" xmlns:w16cid="http://schemas.microsoft.com/office/word/2016/wordml/cid" xmlns:w16="http://schemas.microsoft.com/office/word/2018/wordml" xmlns:w16sdtdh="http://schemas.microsoft.com/office/word/2020/wordml/sdtdatahash" xmlns:w16se="http://schemas.microsoft.com/office/word/2015/wordml/symex" xmlns:wpg="http://schemas.microsoft.com/office/word/2010/wordprocessingGroup" xmlns:wpi="http://schemas.microsoft.com/office/word/2010/wordprocessingInk" xmlns:wne="http://schemas.microsoft.com/office/word/2006/wordml" xmlns:wps="http://schemas.microsoft.com/office/word/2010/wordprocessingShape" mc:Ignorable="w14 w15 w16se w16cid w16 w16cex w16sdtdh wp14">
+<w:document xmlns:wpc="http://schemas.microsoft.com/office/word/2010/wordprocessingCanvas" xmlns:cx="http://schemas.microsoft.com/office/drawing/2014/chartex" xmlns:cx1="http://schemas.microsoft.com/office/drawing/2015/9/8/chartex" xmlns:cx2="http://schemas.microsoft.com/office/drawing/2015/10/21/chartex" xmlns:cx3="http://schemas.microsoft.com/office/drawing/2016/5/9/chartex" xmlns:cx4="http://schemas.microsoft.com/office/drawing/2016/5/10/chartex" xmlns:cx5="http://schemas.microsoft.com/office/drawing/2016/5/11/chartex" xmlns:cx6="http://schemas.microsoft.com/office/drawing/2016/5/12/chartex" xmlns:cx7="http://schemas.microsoft.com/office/drawing/2016/5/13/chartex" xmlns:cx8="http://schemas.microsoft.com/office/drawing/2016/5/14/chartex" xmlns:mc="http://schemas.openxmlformats.org/markup-compatibility/2006" xmlns:aink="http://schemas.microsoft.com/office/drawing/2016/ink" xmlns:am3d="http://schemas.microsoft.com/office/drawing/2017/model3d" xmlns:o="urn:schemas-microsoft-com:office:office" xmlns:oel="http://schemas.microsoft.com/office/2019/extlst" xmlns:r="http://schemas.openxmlformats.org/officeDocument/2006/relationships" xmlns:m="http://schemas.openxmlformats.org/officeDocument/2006/math" xmlns:v="urn:schemas-microsoft-com:vml" xmlns:wp14="http://schemas.microsoft.com/office/word/2010/wordprocessingDrawing" xmlns:wp="http://schemas.openxmlformats.org/drawingml/2006/wordprocessingDrawing" xmlns:w10="urn:schemas-microsoft-com:office:word" xmlns:w="http://schemas.openxmlformats.org/wordprocessingml/2006/main" xmlns:w14="http://schemas.microsoft.com/office/word/2010/wordml" xmlns:w15="http://schemas.microsoft.com/office/word/2012/wordml" xmlns:w16cex="http://schemas.microsoft.com/office/word/2018/wordml/cex" xmlns:w16cid="http://schemas.microsoft.com/office/word/2016/wordml/cid" xmlns:w16="http://schemas.microsoft.com/office/word/2018/wordml" xmlns:w16du="http://schemas.microsoft.com/office/word/2023/wordml/word16du" xmlns:w16sdtdh="http://schemas.microsoft.com/office/word/2020/wordml/sdtdatahash" xmlns:w16se="http://schemas.microsoft.com/office/word/2015/wordml/symex" xmlns:wpg="http://schemas.microsoft.com/office/word/2010/wordprocessingGroup" xmlns:wpi="http://schemas.microsoft.com/office/word/2010/wordprocessingInk" xmlns:wne="http://schemas.microsoft.com/office/word/2006/wordml" xmlns:wps="http://schemas.microsoft.com/office/word/2010/wordprocessingShape" mc:Ignorable="w14 w15 w16se w16cid w16 w16cex w16sdtdh wp14">
   <w:body>
     <w:p>
       <w:r>
@@ -3775,18 +3775,8 @@
                                 <w:sz w:val="32"/>
                                 <w:szCs w:val="32"/>
                               </w:rPr>
-                              <w:t xml:space="preserve"> (along with total quantities). Ex. Advil – 100 </w:t>
-                            </w:r>
-                            <w:proofErr w:type="gramStart"/>
-                            <w:r>
-                              <w:rPr>
-                                <w:rFonts w:ascii="Abadi Extra Light" w:hAnsi="Abadi Extra Light"/>
-                                <w:sz w:val="32"/>
-                                <w:szCs w:val="32"/>
-                              </w:rPr>
-                              <w:t>purchased</w:t>
-                            </w:r>
-                            <w:proofErr w:type="gramEnd"/>
+                              <w:t xml:space="preserve"> (along with total quantities). Ex. Advil – 100 purchased</w:t>
+                            </w:r>
                           </w:p>
                           <w:p>
                             <w:pPr>
@@ -4923,23 +4913,66 @@
                           </w:p>
                           <w:p>
                             <w:pPr>
-                              <w:pStyle w:val="ListParagraph"/>
-                              <w:contextualSpacing w:val="0"/>
-                              <w:rPr>
-                                <w:rFonts w:ascii="Abadi Extra Light" w:hAnsi="Abadi Extra Light"/>
+                              <w:rPr>
+                                <w:rFonts w:ascii="Abadi Extra Light" w:hAnsi="Abadi Extra Light"/>
+                                <w:color w:val="FF0000"/>
                                 <w:sz w:val="32"/>
                                 <w:szCs w:val="32"/>
                               </w:rPr>
                             </w:pPr>
-                          </w:p>
-                          <w:p>
-                            <w:pPr>
-                              <w:rPr>
-                                <w:rFonts w:ascii="Abadi Extra Light" w:hAnsi="Abadi Extra Light"/>
-                                <w:sz w:val="32"/>
-                                <w:szCs w:val="32"/>
-                              </w:rPr>
-                            </w:pPr>
+                            <w:r>
+                              <w:rPr>
+                                <w:rFonts w:ascii="Abadi Extra Light" w:hAnsi="Abadi Extra Light"/>
+                                <w:sz w:val="32"/>
+                                <w:szCs w:val="32"/>
+                              </w:rPr>
+                              <w:tab/>
+                            </w:r>
+                            <w:r>
+                              <w:rPr>
+                                <w:rFonts w:ascii="Abadi Extra Light" w:hAnsi="Abadi Extra Light"/>
+                                <w:color w:val="FF0000"/>
+                                <w:sz w:val="32"/>
+                                <w:szCs w:val="32"/>
+                              </w:rPr>
+                              <w:t xml:space="preserve">**CHANGE: we didn’t use retail price because it would cause too </w:t>
+                            </w:r>
+                            <w:r>
+                              <w:rPr>
+                                <w:rFonts w:ascii="Abadi Extra Light" w:hAnsi="Abadi Extra Light"/>
+                                <w:color w:val="FF0000"/>
+                                <w:sz w:val="32"/>
+                                <w:szCs w:val="32"/>
+                              </w:rPr>
+                              <w:tab/>
+                            </w:r>
+                            <w:r>
+                              <w:rPr>
+                                <w:rFonts w:ascii="Abadi Extra Light" w:hAnsi="Abadi Extra Light"/>
+                                <w:color w:val="FF0000"/>
+                                <w:sz w:val="32"/>
+                                <w:szCs w:val="32"/>
+                              </w:rPr>
+                              <w:t xml:space="preserve">drastic of a change in the orders table since admins would be required </w:t>
+                            </w:r>
+                            <w:r>
+                              <w:rPr>
+                                <w:rFonts w:ascii="Abadi Extra Light" w:hAnsi="Abadi Extra Light"/>
+                                <w:color w:val="FF0000"/>
+                                <w:sz w:val="32"/>
+                                <w:szCs w:val="32"/>
+                              </w:rPr>
+                              <w:tab/>
+                            </w:r>
+                            <w:r>
+                              <w:rPr>
+                                <w:rFonts w:ascii="Abadi Extra Light" w:hAnsi="Abadi Extra Light"/>
+                                <w:color w:val="FF0000"/>
+                                <w:sz w:val="32"/>
+                                <w:szCs w:val="32"/>
+                              </w:rPr>
+                              <w:t>to input a new field**</w:t>
+                            </w:r>
                           </w:p>
                           <w:p>
                             <w:pPr>
@@ -5081,7 +5114,11 @@
           </mc:Choice>
           <mc:Fallback>
             <w:pict>
-              <v:shape w14:anchorId="434C37C9" id="_x0000_s1035" type="#_x0000_t202" style="position:absolute;margin-left:-17.15pt;margin-top:-29.45pt;width:495.5pt;height:215.5pt;z-index:251666432;visibility:visible;mso-wrap-style:square;mso-width-percent:0;mso-height-percent:0;mso-wrap-distance-left:9pt;mso-wrap-distance-top:3.6pt;mso-wrap-distance-right:9pt;mso-wrap-distance-bottom:3.6pt;mso-position-horizontal:absolute;mso-position-horizontal-relative:text;mso-position-vertical:absolute;mso-position-vertical-relative:text;mso-width-percent:0;mso-height-percent:0;mso-width-relative:margin;mso-height-relative:margin;v-text-anchor:top" o:gfxdata="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">
+              <v:shapetype w14:anchorId="434C37C9" id="_x0000_t202" coordsize="21600,21600" o:spt="202" path="m,l,21600r21600,l21600,xe">
+                <v:stroke joinstyle="miter"/>
+                <v:path gradientshapeok="t" o:connecttype="rect"/>
+              </v:shapetype>
+              <v:shape id="_x0000_s1035" type="#_x0000_t202" style="position:absolute;margin-left:-17.15pt;margin-top:-29.45pt;width:495.5pt;height:215.5pt;z-index:251666432;visibility:visible;mso-wrap-style:square;mso-width-percent:0;mso-height-percent:0;mso-wrap-distance-left:9pt;mso-wrap-distance-top:3.6pt;mso-wrap-distance-right:9pt;mso-wrap-distance-bottom:3.6pt;mso-position-horizontal:absolute;mso-position-horizontal-relative:text;mso-position-vertical:absolute;mso-position-vertical-relative:text;mso-width-percent:0;mso-height-percent:0;mso-width-relative:margin;mso-height-relative:margin;v-text-anchor:top" o:gfxdata="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">
                 <v:textbox>
                   <w:txbxContent>
                     <w:p>
@@ -5151,23 +5188,66 @@
                     </w:p>
                     <w:p>
                       <w:pPr>
-                        <w:pStyle w:val="ListParagraph"/>
-                        <w:contextualSpacing w:val="0"/>
-                        <w:rPr>
-                          <w:rFonts w:ascii="Abadi Extra Light" w:hAnsi="Abadi Extra Light"/>
+                        <w:rPr>
+                          <w:rFonts w:ascii="Abadi Extra Light" w:hAnsi="Abadi Extra Light"/>
+                          <w:color w:val="FF0000"/>
                           <w:sz w:val="32"/>
                           <w:szCs w:val="32"/>
                         </w:rPr>
                       </w:pPr>
-                    </w:p>
-                    <w:p>
-                      <w:pPr>
-                        <w:rPr>
-                          <w:rFonts w:ascii="Abadi Extra Light" w:hAnsi="Abadi Extra Light"/>
-                          <w:sz w:val="32"/>
-                          <w:szCs w:val="32"/>
-                        </w:rPr>
-                      </w:pPr>
+                      <w:r>
+                        <w:rPr>
+                          <w:rFonts w:ascii="Abadi Extra Light" w:hAnsi="Abadi Extra Light"/>
+                          <w:sz w:val="32"/>
+                          <w:szCs w:val="32"/>
+                        </w:rPr>
+                        <w:tab/>
+                      </w:r>
+                      <w:r>
+                        <w:rPr>
+                          <w:rFonts w:ascii="Abadi Extra Light" w:hAnsi="Abadi Extra Light"/>
+                          <w:color w:val="FF0000"/>
+                          <w:sz w:val="32"/>
+                          <w:szCs w:val="32"/>
+                        </w:rPr>
+                        <w:t xml:space="preserve">**CHANGE: we didn’t use retail price because it would cause too </w:t>
+                      </w:r>
+                      <w:r>
+                        <w:rPr>
+                          <w:rFonts w:ascii="Abadi Extra Light" w:hAnsi="Abadi Extra Light"/>
+                          <w:color w:val="FF0000"/>
+                          <w:sz w:val="32"/>
+                          <w:szCs w:val="32"/>
+                        </w:rPr>
+                        <w:tab/>
+                      </w:r>
+                      <w:r>
+                        <w:rPr>
+                          <w:rFonts w:ascii="Abadi Extra Light" w:hAnsi="Abadi Extra Light"/>
+                          <w:color w:val="FF0000"/>
+                          <w:sz w:val="32"/>
+                          <w:szCs w:val="32"/>
+                        </w:rPr>
+                        <w:t xml:space="preserve">drastic of a change in the orders table since admins would be required </w:t>
+                      </w:r>
+                      <w:r>
+                        <w:rPr>
+                          <w:rFonts w:ascii="Abadi Extra Light" w:hAnsi="Abadi Extra Light"/>
+                          <w:color w:val="FF0000"/>
+                          <w:sz w:val="32"/>
+                          <w:szCs w:val="32"/>
+                        </w:rPr>
+                        <w:tab/>
+                      </w:r>
+                      <w:r>
+                        <w:rPr>
+                          <w:rFonts w:ascii="Abadi Extra Light" w:hAnsi="Abadi Extra Light"/>
+                          <w:color w:val="FF0000"/>
+                          <w:sz w:val="32"/>
+                          <w:szCs w:val="32"/>
+                        </w:rPr>
+                        <w:t>to input a new field**</w:t>
+                      </w:r>
                     </w:p>
                     <w:p>
                       <w:pPr>
@@ -7049,7 +7129,7 @@
 </file>
 
 <file path=word/endnotes.xml><?xml version="1.0" encoding="utf-8"?>
-<w:endnotes xmlns:wpc="http://schemas.microsoft.com/office/word/2010/wordprocessingCanvas" xmlns:cx="http://schemas.microsoft.com/office/drawing/2014/chartex" xmlns:cx1="http://schemas.microsoft.com/office/drawing/2015/9/8/chartex" xmlns:cx2="http://schemas.microsoft.com/office/drawing/2015/10/21/chartex" xmlns:cx3="http://schemas.microsoft.com/office/drawing/2016/5/9/chartex" xmlns:cx4="http://schemas.microsoft.com/office/drawing/2016/5/10/chartex" xmlns:cx5="http://schemas.microsoft.com/office/drawing/2016/5/11/chartex" xmlns:cx6="http://schemas.microsoft.com/office/drawing/2016/5/12/chartex" xmlns:cx7="http://schemas.microsoft.com/office/drawing/2016/5/13/chartex" xmlns:cx8="http://schemas.microsoft.com/office/drawing/2016/5/14/chartex" xmlns:mc="http://schemas.openxmlformats.org/markup-compatibility/2006" xmlns:aink="http://schemas.microsoft.com/office/drawing/2016/ink" xmlns:am3d="http://schemas.microsoft.com/office/drawing/2017/model3d" xmlns:o="urn:schemas-microsoft-com:office:office" xmlns:oel="http://schemas.microsoft.com/office/2019/extlst" xmlns:r="http://schemas.openxmlformats.org/officeDocument/2006/relationships" xmlns:m="http://schemas.openxmlformats.org/officeDocument/2006/math" xmlns:v="urn:schemas-microsoft-com:vml" xmlns:wp14="http://schemas.microsoft.com/office/word/2010/wordprocessingDrawing" xmlns:wp="http://schemas.openxmlformats.org/drawingml/2006/wordprocessingDrawing" xmlns:w10="urn:schemas-microsoft-com:office:word" xmlns:w="http://schemas.openxmlformats.org/wordprocessingml/2006/main" xmlns:w14="http://schemas.microsoft.com/office/word/2010/wordml" xmlns:w15="http://schemas.microsoft.com/office/word/2012/wordml" xmlns:w16cex="http://schemas.microsoft.com/office/word/2018/wordml/cex" xmlns:w16cid="http://schemas.microsoft.com/office/word/2016/wordml/cid" xmlns:w16="http://schemas.microsoft.com/office/word/2018/wordml" xmlns:w16sdtdh="http://schemas.microsoft.com/office/word/2020/wordml/sdtdatahash" xmlns:w16se="http://schemas.microsoft.com/office/word/2015/wordml/symex" xmlns:wpg="http://schemas.microsoft.com/office/word/2010/wordprocessingGroup" xmlns:wpi="http://schemas.microsoft.com/office/word/2010/wordprocessingInk" xmlns:wne="http://schemas.microsoft.com/office/word/2006/wordml" xmlns:wps="http://schemas.microsoft.com/office/word/2010/wordprocessingShape" mc:Ignorable="w14 w15 w16se w16cid w16 w16cex w16sdtdh wp14">
+<w:endnotes xmlns:wpc="http://schemas.microsoft.com/office/word/2010/wordprocessingCanvas" xmlns:cx="http://schemas.microsoft.com/office/drawing/2014/chartex" xmlns:cx1="http://schemas.microsoft.com/office/drawing/2015/9/8/chartex" xmlns:cx2="http://schemas.microsoft.com/office/drawing/2015/10/21/chartex" xmlns:cx3="http://schemas.microsoft.com/office/drawing/2016/5/9/chartex" xmlns:cx4="http://schemas.microsoft.com/office/drawing/2016/5/10/chartex" xmlns:cx5="http://schemas.microsoft.com/office/drawing/2016/5/11/chartex" xmlns:cx6="http://schemas.microsoft.com/office/drawing/2016/5/12/chartex" xmlns:cx7="http://schemas.microsoft.com/office/drawing/2016/5/13/chartex" xmlns:cx8="http://schemas.microsoft.com/office/drawing/2016/5/14/chartex" xmlns:mc="http://schemas.openxmlformats.org/markup-compatibility/2006" xmlns:aink="http://schemas.microsoft.com/office/drawing/2016/ink" xmlns:am3d="http://schemas.microsoft.com/office/drawing/2017/model3d" xmlns:o="urn:schemas-microsoft-com:office:office" xmlns:oel="http://schemas.microsoft.com/office/2019/extlst" xmlns:r="http://schemas.openxmlformats.org/officeDocument/2006/relationships" xmlns:m="http://schemas.openxmlformats.org/officeDocument/2006/math" xmlns:v="urn:schemas-microsoft-com:vml" xmlns:wp14="http://schemas.microsoft.com/office/word/2010/wordprocessingDrawing" xmlns:wp="http://schemas.openxmlformats.org/drawingml/2006/wordprocessingDrawing" xmlns:w10="urn:schemas-microsoft-com:office:word" xmlns:w="http://schemas.openxmlformats.org/wordprocessingml/2006/main" xmlns:w14="http://schemas.microsoft.com/office/word/2010/wordml" xmlns:w15="http://schemas.microsoft.com/office/word/2012/wordml" xmlns:w16cex="http://schemas.microsoft.com/office/word/2018/wordml/cex" xmlns:w16cid="http://schemas.microsoft.com/office/word/2016/wordml/cid" xmlns:w16="http://schemas.microsoft.com/office/word/2018/wordml" xmlns:w16du="http://schemas.microsoft.com/office/word/2023/wordml/word16du" xmlns:w16sdtdh="http://schemas.microsoft.com/office/word/2020/wordml/sdtdatahash" xmlns:w16se="http://schemas.microsoft.com/office/word/2015/wordml/symex" xmlns:wpg="http://schemas.microsoft.com/office/word/2010/wordprocessingGroup" xmlns:wpi="http://schemas.microsoft.com/office/word/2010/wordprocessingInk" xmlns:wne="http://schemas.microsoft.com/office/word/2006/wordml" xmlns:wps="http://schemas.microsoft.com/office/word/2010/wordprocessingShape" mc:Ignorable="w14 w15 w16se w16cid w16 w16cex w16sdtdh wp14">
   <w:endnote w:type="separator" w:id="-1">
     <w:p>
       <w:pPr>
@@ -7074,7 +7154,7 @@
 </file>
 
 <file path=word/footer1.xml><?xml version="1.0" encoding="utf-8"?>
-<w:ftr xmlns:wpc="http://schemas.microsoft.com/office/word/2010/wordprocessingCanvas" xmlns:cx="http://schemas.microsoft.com/office/drawing/2014/chartex" xmlns:cx1="http://schemas.microsoft.com/office/drawing/2015/9/8/chartex" xmlns:cx2="http://schemas.microsoft.com/office/drawing/2015/10/21/chartex" xmlns:cx3="http://schemas.microsoft.com/office/drawing/2016/5/9/chartex" xmlns:cx4="http://schemas.microsoft.com/office/drawing/2016/5/10/chartex" xmlns:cx5="http://schemas.microsoft.com/office/drawing/2016/5/11/chartex" xmlns:cx6="http://schemas.microsoft.com/office/drawing/2016/5/12/chartex" xmlns:cx7="http://schemas.microsoft.com/office/drawing/2016/5/13/chartex" xmlns:cx8="http://schemas.microsoft.com/office/drawing/2016/5/14/chartex" xmlns:mc="http://schemas.openxmlformats.org/markup-compatibility/2006" xmlns:aink="http://schemas.microsoft.com/office/drawing/2016/ink" xmlns:am3d="http://schemas.microsoft.com/office/drawing/2017/model3d" xmlns:o="urn:schemas-microsoft-com:office:office" xmlns:oel="http://schemas.microsoft.com/office/2019/extlst" xmlns:r="http://schemas.openxmlformats.org/officeDocument/2006/relationships" xmlns:m="http://schemas.openxmlformats.org/officeDocument/2006/math" xmlns:v="urn:schemas-microsoft-com:vml" xmlns:wp14="http://schemas.microsoft.com/office/word/2010/wordprocessingDrawing" xmlns:wp="http://schemas.openxmlformats.org/drawingml/2006/wordprocessingDrawing" xmlns:w10="urn:schemas-microsoft-com:office:word" xmlns:w="http://schemas.openxmlformats.org/wordprocessingml/2006/main" xmlns:w14="http://schemas.microsoft.com/office/word/2010/wordml" xmlns:w15="http://schemas.microsoft.com/office/word/2012/wordml" xmlns:w16cex="http://schemas.microsoft.com/office/word/2018/wordml/cex" xmlns:w16cid="http://schemas.microsoft.com/office/word/2016/wordml/cid" xmlns:w16="http://schemas.microsoft.com/office/word/2018/wordml" xmlns:w16sdtdh="http://schemas.microsoft.com/office/word/2020/wordml/sdtdatahash" xmlns:w16se="http://schemas.microsoft.com/office/word/2015/wordml/symex" xmlns:wpg="http://schemas.microsoft.com/office/word/2010/wordprocessingGroup" xmlns:wpi="http://schemas.microsoft.com/office/word/2010/wordprocessingInk" xmlns:wne="http://schemas.microsoft.com/office/word/2006/wordml" xmlns:wps="http://schemas.microsoft.com/office/word/2010/wordprocessingShape" mc:Ignorable="w14 w15 w16se w16cid w16 w16cex w16sdtdh wp14">
+<w:ftr xmlns:wpc="http://schemas.microsoft.com/office/word/2010/wordprocessingCanvas" xmlns:cx="http://schemas.microsoft.com/office/drawing/2014/chartex" xmlns:cx1="http://schemas.microsoft.com/office/drawing/2015/9/8/chartex" xmlns:cx2="http://schemas.microsoft.com/office/drawing/2015/10/21/chartex" xmlns:cx3="http://schemas.microsoft.com/office/drawing/2016/5/9/chartex" xmlns:cx4="http://schemas.microsoft.com/office/drawing/2016/5/10/chartex" xmlns:cx5="http://schemas.microsoft.com/office/drawing/2016/5/11/chartex" xmlns:cx6="http://schemas.microsoft.com/office/drawing/2016/5/12/chartex" xmlns:cx7="http://schemas.microsoft.com/office/drawing/2016/5/13/chartex" xmlns:cx8="http://schemas.microsoft.com/office/drawing/2016/5/14/chartex" xmlns:mc="http://schemas.openxmlformats.org/markup-compatibility/2006" xmlns:aink="http://schemas.microsoft.com/office/drawing/2016/ink" xmlns:am3d="http://schemas.microsoft.com/office/drawing/2017/model3d" xmlns:o="urn:schemas-microsoft-com:office:office" xmlns:oel="http://schemas.microsoft.com/office/2019/extlst" xmlns:r="http://schemas.openxmlformats.org/officeDocument/2006/relationships" xmlns:m="http://schemas.openxmlformats.org/officeDocument/2006/math" xmlns:v="urn:schemas-microsoft-com:vml" xmlns:wp14="http://schemas.microsoft.com/office/word/2010/wordprocessingDrawing" xmlns:wp="http://schemas.openxmlformats.org/drawingml/2006/wordprocessingDrawing" xmlns:w10="urn:schemas-microsoft-com:office:word" xmlns:w="http://schemas.openxmlformats.org/wordprocessingml/2006/main" xmlns:w14="http://schemas.microsoft.com/office/word/2010/wordml" xmlns:w15="http://schemas.microsoft.com/office/word/2012/wordml" xmlns:w16cex="http://schemas.microsoft.com/office/word/2018/wordml/cex" xmlns:w16cid="http://schemas.microsoft.com/office/word/2016/wordml/cid" xmlns:w16="http://schemas.microsoft.com/office/word/2018/wordml" xmlns:w16du="http://schemas.microsoft.com/office/word/2023/wordml/word16du" xmlns:w16sdtdh="http://schemas.microsoft.com/office/word/2020/wordml/sdtdatahash" xmlns:w16se="http://schemas.microsoft.com/office/word/2015/wordml/symex" xmlns:wpg="http://schemas.microsoft.com/office/word/2010/wordprocessingGroup" xmlns:wpi="http://schemas.microsoft.com/office/word/2010/wordprocessingInk" xmlns:wne="http://schemas.microsoft.com/office/word/2006/wordml" xmlns:wps="http://schemas.microsoft.com/office/word/2010/wordprocessingShape" mc:Ignorable="w14 w15 w16se w16cid w16 w16cex w16sdtdh wp14">
   <w:p>
     <w:pPr>
       <w:pStyle w:val="Footer"/>
@@ -7084,7 +7164,7 @@
 </file>
 
 <file path=word/footer2.xml><?xml version="1.0" encoding="utf-8"?>
-<w:ftr xmlns:wpc="http://schemas.microsoft.com/office/word/2010/wordprocessingCanvas" xmlns:cx="http://schemas.microsoft.com/office/drawing/2014/chartex" xmlns:cx1="http://schemas.microsoft.com/office/drawing/2015/9/8/chartex" xmlns:cx2="http://schemas.microsoft.com/office/drawing/2015/10/21/chartex" xmlns:cx3="http://schemas.microsoft.com/office/drawing/2016/5/9/chartex" xmlns:cx4="http://schemas.microsoft.com/office/drawing/2016/5/10/chartex" xmlns:cx5="http://schemas.microsoft.com/office/drawing/2016/5/11/chartex" xmlns:cx6="http://schemas.microsoft.com/office/drawing/2016/5/12/chartex" xmlns:cx7="http://schemas.microsoft.com/office/drawing/2016/5/13/chartex" xmlns:cx8="http://schemas.microsoft.com/office/drawing/2016/5/14/chartex" xmlns:mc="http://schemas.openxmlformats.org/markup-compatibility/2006" xmlns:aink="http://schemas.microsoft.com/office/drawing/2016/ink" xmlns:am3d="http://schemas.microsoft.com/office/drawing/2017/model3d" xmlns:o="urn:schemas-microsoft-com:office:office" xmlns:oel="http://schemas.microsoft.com/office/2019/extlst" xmlns:r="http://schemas.openxmlformats.org/officeDocument/2006/relationships" xmlns:m="http://schemas.openxmlformats.org/officeDocument/2006/math" xmlns:v="urn:schemas-microsoft-com:vml" xmlns:wp14="http://schemas.microsoft.com/office/word/2010/wordprocessingDrawing" xmlns:wp="http://schemas.openxmlformats.org/drawingml/2006/wordprocessingDrawing" xmlns:w10="urn:schemas-microsoft-com:office:word" xmlns:w="http://schemas.openxmlformats.org/wordprocessingml/2006/main" xmlns:w14="http://schemas.microsoft.com/office/word/2010/wordml" xmlns:w15="http://schemas.microsoft.com/office/word/2012/wordml" xmlns:w16cex="http://schemas.microsoft.com/office/word/2018/wordml/cex" xmlns:w16cid="http://schemas.microsoft.com/office/word/2016/wordml/cid" xmlns:w16="http://schemas.microsoft.com/office/word/2018/wordml" xmlns:w16sdtdh="http://schemas.microsoft.com/office/word/2020/wordml/sdtdatahash" xmlns:w16se="http://schemas.microsoft.com/office/word/2015/wordml/symex" xmlns:wpg="http://schemas.microsoft.com/office/word/2010/wordprocessingGroup" xmlns:wpi="http://schemas.microsoft.com/office/word/2010/wordprocessingInk" xmlns:wne="http://schemas.microsoft.com/office/word/2006/wordml" xmlns:wps="http://schemas.microsoft.com/office/word/2010/wordprocessingShape" mc:Ignorable="w14 w15 w16se w16cid w16 w16cex w16sdtdh wp14">
+<w:ftr xmlns:wpc="http://schemas.microsoft.com/office/word/2010/wordprocessingCanvas" xmlns:cx="http://schemas.microsoft.com/office/drawing/2014/chartex" xmlns:cx1="http://schemas.microsoft.com/office/drawing/2015/9/8/chartex" xmlns:cx2="http://schemas.microsoft.com/office/drawing/2015/10/21/chartex" xmlns:cx3="http://schemas.microsoft.com/office/drawing/2016/5/9/chartex" xmlns:cx4="http://schemas.microsoft.com/office/drawing/2016/5/10/chartex" xmlns:cx5="http://schemas.microsoft.com/office/drawing/2016/5/11/chartex" xmlns:cx6="http://schemas.microsoft.com/office/drawing/2016/5/12/chartex" xmlns:cx7="http://schemas.microsoft.com/office/drawing/2016/5/13/chartex" xmlns:cx8="http://schemas.microsoft.com/office/drawing/2016/5/14/chartex" xmlns:mc="http://schemas.openxmlformats.org/markup-compatibility/2006" xmlns:aink="http://schemas.microsoft.com/office/drawing/2016/ink" xmlns:am3d="http://schemas.microsoft.com/office/drawing/2017/model3d" xmlns:o="urn:schemas-microsoft-com:office:office" xmlns:oel="http://schemas.microsoft.com/office/2019/extlst" xmlns:r="http://schemas.openxmlformats.org/officeDocument/2006/relationships" xmlns:m="http://schemas.openxmlformats.org/officeDocument/2006/math" xmlns:v="urn:schemas-microsoft-com:vml" xmlns:wp14="http://schemas.microsoft.com/office/word/2010/wordprocessingDrawing" xmlns:wp="http://schemas.openxmlformats.org/drawingml/2006/wordprocessingDrawing" xmlns:w10="urn:schemas-microsoft-com:office:word" xmlns:w="http://schemas.openxmlformats.org/wordprocessingml/2006/main" xmlns:w14="http://schemas.microsoft.com/office/word/2010/wordml" xmlns:w15="http://schemas.microsoft.com/office/word/2012/wordml" xmlns:w16cex="http://schemas.microsoft.com/office/word/2018/wordml/cex" xmlns:w16cid="http://schemas.microsoft.com/office/word/2016/wordml/cid" xmlns:w16="http://schemas.microsoft.com/office/word/2018/wordml" xmlns:w16du="http://schemas.microsoft.com/office/word/2023/wordml/word16du" xmlns:w16sdtdh="http://schemas.microsoft.com/office/word/2020/wordml/sdtdatahash" xmlns:w16se="http://schemas.microsoft.com/office/word/2015/wordml/symex" xmlns:wpg="http://schemas.microsoft.com/office/word/2010/wordprocessingGroup" xmlns:wpi="http://schemas.microsoft.com/office/word/2010/wordprocessingInk" xmlns:wne="http://schemas.microsoft.com/office/word/2006/wordml" xmlns:wps="http://schemas.microsoft.com/office/word/2010/wordprocessingShape" mc:Ignorable="w14 w15 w16se w16cid w16 w16cex w16sdtdh wp14">
   <w:p>
     <w:pPr>
       <w:pStyle w:val="Footer"/>
@@ -7094,7 +7174,7 @@
 </file>
 
 <file path=word/footer3.xml><?xml version="1.0" encoding="utf-8"?>
-<w:ftr xmlns:wpc="http://schemas.microsoft.com/office/word/2010/wordprocessingCanvas" xmlns:cx="http://schemas.microsoft.com/office/drawing/2014/chartex" xmlns:cx1="http://schemas.microsoft.com/office/drawing/2015/9/8/chartex" xmlns:cx2="http://schemas.microsoft.com/office/drawing/2015/10/21/chartex" xmlns:cx3="http://schemas.microsoft.com/office/drawing/2016/5/9/chartex" xmlns:cx4="http://schemas.microsoft.com/office/drawing/2016/5/10/chartex" xmlns:cx5="http://schemas.microsoft.com/office/drawing/2016/5/11/chartex" xmlns:cx6="http://schemas.microsoft.com/office/drawing/2016/5/12/chartex" xmlns:cx7="http://schemas.microsoft.com/office/drawing/2016/5/13/chartex" xmlns:cx8="http://schemas.microsoft.com/office/drawing/2016/5/14/chartex" xmlns:mc="http://schemas.openxmlformats.org/markup-compatibility/2006" xmlns:aink="http://schemas.microsoft.com/office/drawing/2016/ink" xmlns:am3d="http://schemas.microsoft.com/office/drawing/2017/model3d" xmlns:o="urn:schemas-microsoft-com:office:office" xmlns:oel="http://schemas.microsoft.com/office/2019/extlst" xmlns:r="http://schemas.openxmlformats.org/officeDocument/2006/relationships" xmlns:m="http://schemas.openxmlformats.org/officeDocument/2006/math" xmlns:v="urn:schemas-microsoft-com:vml" xmlns:wp14="http://schemas.microsoft.com/office/word/2010/wordprocessingDrawing" xmlns:wp="http://schemas.openxmlformats.org/drawingml/2006/wordprocessingDrawing" xmlns:w10="urn:schemas-microsoft-com:office:word" xmlns:w="http://schemas.openxmlformats.org/wordprocessingml/2006/main" xmlns:w14="http://schemas.microsoft.com/office/word/2010/wordml" xmlns:w15="http://schemas.microsoft.com/office/word/2012/wordml" xmlns:w16cex="http://schemas.microsoft.com/office/word/2018/wordml/cex" xmlns:w16cid="http://schemas.microsoft.com/office/word/2016/wordml/cid" xmlns:w16="http://schemas.microsoft.com/office/word/2018/wordml" xmlns:w16sdtdh="http://schemas.microsoft.com/office/word/2020/wordml/sdtdatahash" xmlns:w16se="http://schemas.microsoft.com/office/word/2015/wordml/symex" xmlns:wpg="http://schemas.microsoft.com/office/word/2010/wordprocessingGroup" xmlns:wpi="http://schemas.microsoft.com/office/word/2010/wordprocessingInk" xmlns:wne="http://schemas.microsoft.com/office/word/2006/wordml" xmlns:wps="http://schemas.microsoft.com/office/word/2010/wordprocessingShape" mc:Ignorable="w14 w15 w16se w16cid w16 w16cex w16sdtdh wp14">
+<w:ftr xmlns:wpc="http://schemas.microsoft.com/office/word/2010/wordprocessingCanvas" xmlns:cx="http://schemas.microsoft.com/office/drawing/2014/chartex" xmlns:cx1="http://schemas.microsoft.com/office/drawing/2015/9/8/chartex" xmlns:cx2="http://schemas.microsoft.com/office/drawing/2015/10/21/chartex" xmlns:cx3="http://schemas.microsoft.com/office/drawing/2016/5/9/chartex" xmlns:cx4="http://schemas.microsoft.com/office/drawing/2016/5/10/chartex" xmlns:cx5="http://schemas.microsoft.com/office/drawing/2016/5/11/chartex" xmlns:cx6="http://schemas.microsoft.com/office/drawing/2016/5/12/chartex" xmlns:cx7="http://schemas.microsoft.com/office/drawing/2016/5/13/chartex" xmlns:cx8="http://schemas.microsoft.com/office/drawing/2016/5/14/chartex" xmlns:mc="http://schemas.openxmlformats.org/markup-compatibility/2006" xmlns:aink="http://schemas.microsoft.com/office/drawing/2016/ink" xmlns:am3d="http://schemas.microsoft.com/office/drawing/2017/model3d" xmlns:o="urn:schemas-microsoft-com:office:office" xmlns:oel="http://schemas.microsoft.com/office/2019/extlst" xmlns:r="http://schemas.openxmlformats.org/officeDocument/2006/relationships" xmlns:m="http://schemas.openxmlformats.org/officeDocument/2006/math" xmlns:v="urn:schemas-microsoft-com:vml" xmlns:wp14="http://schemas.microsoft.com/office/word/2010/wordprocessingDrawing" xmlns:wp="http://schemas.openxmlformats.org/drawingml/2006/wordprocessingDrawing" xmlns:w10="urn:schemas-microsoft-com:office:word" xmlns:w="http://schemas.openxmlformats.org/wordprocessingml/2006/main" xmlns:w14="http://schemas.microsoft.com/office/word/2010/wordml" xmlns:w15="http://schemas.microsoft.com/office/word/2012/wordml" xmlns:w16cex="http://schemas.microsoft.com/office/word/2018/wordml/cex" xmlns:w16cid="http://schemas.microsoft.com/office/word/2016/wordml/cid" xmlns:w16="http://schemas.microsoft.com/office/word/2018/wordml" xmlns:w16du="http://schemas.microsoft.com/office/word/2023/wordml/word16du" xmlns:w16sdtdh="http://schemas.microsoft.com/office/word/2020/wordml/sdtdatahash" xmlns:w16se="http://schemas.microsoft.com/office/word/2015/wordml/symex" xmlns:wpg="http://schemas.microsoft.com/office/word/2010/wordprocessingGroup" xmlns:wpi="http://schemas.microsoft.com/office/word/2010/wordprocessingInk" xmlns:wne="http://schemas.microsoft.com/office/word/2006/wordml" xmlns:wps="http://schemas.microsoft.com/office/word/2010/wordprocessingShape" mc:Ignorable="w14 w15 w16se w16cid w16 w16cex w16sdtdh wp14">
   <w:p>
     <w:pPr>
       <w:pStyle w:val="Footer"/>
@@ -7104,7 +7184,7 @@
 </file>
 
 <file path=word/footnotes.xml><?xml version="1.0" encoding="utf-8"?>
-<w:footnotes xmlns:wpc="http://schemas.microsoft.com/office/word/2010/wordprocessingCanvas" xmlns:cx="http://schemas.microsoft.com/office/drawing/2014/chartex" xmlns:cx1="http://schemas.microsoft.com/office/drawing/2015/9/8/chartex" xmlns:cx2="http://schemas.microsoft.com/office/drawing/2015/10/21/chartex" xmlns:cx3="http://schemas.microsoft.com/office/drawing/2016/5/9/chartex" xmlns:cx4="http://schemas.microsoft.com/office/drawing/2016/5/10/chartex" xmlns:cx5="http://schemas.microsoft.com/office/drawing/2016/5/11/chartex" xmlns:cx6="http://schemas.microsoft.com/office/drawing/2016/5/12/chartex" xmlns:cx7="http://schemas.microsoft.com/office/drawing/2016/5/13/chartex" xmlns:cx8="http://schemas.microsoft.com/office/drawing/2016/5/14/chartex" xmlns:mc="http://schemas.openxmlformats.org/markup-compatibility/2006" xmlns:aink="http://schemas.microsoft.com/office/drawing/2016/ink" xmlns:am3d="http://schemas.microsoft.com/office/drawing/2017/model3d" xmlns:o="urn:schemas-microsoft-com:office:office" xmlns:oel="http://schemas.microsoft.com/office/2019/extlst" xmlns:r="http://schemas.openxmlformats.org/officeDocument/2006/relationships" xmlns:m="http://schemas.openxmlformats.org/officeDocument/2006/math" xmlns:v="urn:schemas-microsoft-com:vml" xmlns:wp14="http://schemas.microsoft.com/office/word/2010/wordprocessingDrawing" xmlns:wp="http://schemas.openxmlformats.org/drawingml/2006/wordprocessingDrawing" xmlns:w10="urn:schemas-microsoft-com:office:word" xmlns:w="http://schemas.openxmlformats.org/wordprocessingml/2006/main" xmlns:w14="http://schemas.microsoft.com/office/word/2010/wordml" xmlns:w15="http://schemas.microsoft.com/office/word/2012/wordml" xmlns:w16cex="http://schemas.microsoft.com/office/word/2018/wordml/cex" xmlns:w16cid="http://schemas.microsoft.com/office/word/2016/wordml/cid" xmlns:w16="http://schemas.microsoft.com/office/word/2018/wordml" xmlns:w16sdtdh="http://schemas.microsoft.com/office/word/2020/wordml/sdtdatahash" xmlns:w16se="http://schemas.microsoft.com/office/word/2015/wordml/symex" xmlns:wpg="http://schemas.microsoft.com/office/word/2010/wordprocessingGroup" xmlns:wpi="http://schemas.microsoft.com/office/word/2010/wordprocessingInk" xmlns:wne="http://schemas.microsoft.com/office/word/2006/wordml" xmlns:wps="http://schemas.microsoft.com/office/word/2010/wordprocessingShape" mc:Ignorable="w14 w15 w16se w16cid w16 w16cex w16sdtdh wp14">
+<w:footnotes xmlns:wpc="http://schemas.microsoft.com/office/word/2010/wordprocessingCanvas" xmlns:cx="http://schemas.microsoft.com/office/drawing/2014/chartex" xmlns:cx1="http://schemas.microsoft.com/office/drawing/2015/9/8/chartex" xmlns:cx2="http://schemas.microsoft.com/office/drawing/2015/10/21/chartex" xmlns:cx3="http://schemas.microsoft.com/office/drawing/2016/5/9/chartex" xmlns:cx4="http://schemas.microsoft.com/office/drawing/2016/5/10/chartex" xmlns:cx5="http://schemas.microsoft.com/office/drawing/2016/5/11/chartex" xmlns:cx6="http://schemas.microsoft.com/office/drawing/2016/5/12/chartex" xmlns:cx7="http://schemas.microsoft.com/office/drawing/2016/5/13/chartex" xmlns:cx8="http://schemas.microsoft.com/office/drawing/2016/5/14/chartex" xmlns:mc="http://schemas.openxmlformats.org/markup-compatibility/2006" xmlns:aink="http://schemas.microsoft.com/office/drawing/2016/ink" xmlns:am3d="http://schemas.microsoft.com/office/drawing/2017/model3d" xmlns:o="urn:schemas-microsoft-com:office:office" xmlns:oel="http://schemas.microsoft.com/office/2019/extlst" xmlns:r="http://schemas.openxmlformats.org/officeDocument/2006/relationships" xmlns:m="http://schemas.openxmlformats.org/officeDocument/2006/math" xmlns:v="urn:schemas-microsoft-com:vml" xmlns:wp14="http://schemas.microsoft.com/office/word/2010/wordprocessingDrawing" xmlns:wp="http://schemas.openxmlformats.org/drawingml/2006/wordprocessingDrawing" xmlns:w10="urn:schemas-microsoft-com:office:word" xmlns:w="http://schemas.openxmlformats.org/wordprocessingml/2006/main" xmlns:w14="http://schemas.microsoft.com/office/word/2010/wordml" xmlns:w15="http://schemas.microsoft.com/office/word/2012/wordml" xmlns:w16cex="http://schemas.microsoft.com/office/word/2018/wordml/cex" xmlns:w16cid="http://schemas.microsoft.com/office/word/2016/wordml/cid" xmlns:w16="http://schemas.microsoft.com/office/word/2018/wordml" xmlns:w16du="http://schemas.microsoft.com/office/word/2023/wordml/word16du" xmlns:w16sdtdh="http://schemas.microsoft.com/office/word/2020/wordml/sdtdatahash" xmlns:w16se="http://schemas.microsoft.com/office/word/2015/wordml/symex" xmlns:wpg="http://schemas.microsoft.com/office/word/2010/wordprocessingGroup" xmlns:wpi="http://schemas.microsoft.com/office/word/2010/wordprocessingInk" xmlns:wne="http://schemas.microsoft.com/office/word/2006/wordml" xmlns:wps="http://schemas.microsoft.com/office/word/2010/wordprocessingShape" mc:Ignorable="w14 w15 w16se w16cid w16 w16cex w16sdtdh wp14">
   <w:footnote w:type="separator" w:id="-1">
     <w:p>
       <w:pPr>
@@ -7129,7 +7209,7 @@
 </file>
 
 <file path=word/header1.xml><?xml version="1.0" encoding="utf-8"?>
-<w:hdr xmlns:wpc="http://schemas.microsoft.com/office/word/2010/wordprocessingCanvas" xmlns:cx="http://schemas.microsoft.com/office/drawing/2014/chartex" xmlns:cx1="http://schemas.microsoft.com/office/drawing/2015/9/8/chartex" xmlns:cx2="http://schemas.microsoft.com/office/drawing/2015/10/21/chartex" xmlns:cx3="http://schemas.microsoft.com/office/drawing/2016/5/9/chartex" xmlns:cx4="http://schemas.microsoft.com/office/drawing/2016/5/10/chartex" xmlns:cx5="http://schemas.microsoft.com/office/drawing/2016/5/11/chartex" xmlns:cx6="http://schemas.microsoft.com/office/drawing/2016/5/12/chartex" xmlns:cx7="http://schemas.microsoft.com/office/drawing/2016/5/13/chartex" xmlns:cx8="http://schemas.microsoft.com/office/drawing/2016/5/14/chartex" xmlns:mc="http://schemas.openxmlformats.org/markup-compatibility/2006" xmlns:aink="http://schemas.microsoft.com/office/drawing/2016/ink" xmlns:am3d="http://schemas.microsoft.com/office/drawing/2017/model3d" xmlns:o="urn:schemas-microsoft-com:office:office" xmlns:oel="http://schemas.microsoft.com/office/2019/extlst" xmlns:r="http://schemas.openxmlformats.org/officeDocument/2006/relationships" xmlns:m="http://schemas.openxmlformats.org/officeDocument/2006/math" xmlns:v="urn:schemas-microsoft-com:vml" xmlns:wp14="http://schemas.microsoft.com/office/word/2010/wordprocessingDrawing" xmlns:wp="http://schemas.openxmlformats.org/drawingml/2006/wordprocessingDrawing" xmlns:w10="urn:schemas-microsoft-com:office:word" xmlns:w="http://schemas.openxmlformats.org/wordprocessingml/2006/main" xmlns:w14="http://schemas.microsoft.com/office/word/2010/wordml" xmlns:w15="http://schemas.microsoft.com/office/word/2012/wordml" xmlns:w16cex="http://schemas.microsoft.com/office/word/2018/wordml/cex" xmlns:w16cid="http://schemas.microsoft.com/office/word/2016/wordml/cid" xmlns:w16="http://schemas.microsoft.com/office/word/2018/wordml" xmlns:w16sdtdh="http://schemas.microsoft.com/office/word/2020/wordml/sdtdatahash" xmlns:w16se="http://schemas.microsoft.com/office/word/2015/wordml/symex" xmlns:wpg="http://schemas.microsoft.com/office/word/2010/wordprocessingGroup" xmlns:wpi="http://schemas.microsoft.com/office/word/2010/wordprocessingInk" xmlns:wne="http://schemas.microsoft.com/office/word/2006/wordml" xmlns:wps="http://schemas.microsoft.com/office/word/2010/wordprocessingShape" mc:Ignorable="w14 w15 w16se w16cid w16 w16cex w16sdtdh wp14">
+<w:hdr xmlns:wpc="http://schemas.microsoft.com/office/word/2010/wordprocessingCanvas" xmlns:cx="http://schemas.microsoft.com/office/drawing/2014/chartex" xmlns:cx1="http://schemas.microsoft.com/office/drawing/2015/9/8/chartex" xmlns:cx2="http://schemas.microsoft.com/office/drawing/2015/10/21/chartex" xmlns:cx3="http://schemas.microsoft.com/office/drawing/2016/5/9/chartex" xmlns:cx4="http://schemas.microsoft.com/office/drawing/2016/5/10/chartex" xmlns:cx5="http://schemas.microsoft.com/office/drawing/2016/5/11/chartex" xmlns:cx6="http://schemas.microsoft.com/office/drawing/2016/5/12/chartex" xmlns:cx7="http://schemas.microsoft.com/office/drawing/2016/5/13/chartex" xmlns:cx8="http://schemas.microsoft.com/office/drawing/2016/5/14/chartex" xmlns:mc="http://schemas.openxmlformats.org/markup-compatibility/2006" xmlns:aink="http://schemas.microsoft.com/office/drawing/2016/ink" xmlns:am3d="http://schemas.microsoft.com/office/drawing/2017/model3d" xmlns:o="urn:schemas-microsoft-com:office:office" xmlns:oel="http://schemas.microsoft.com/office/2019/extlst" xmlns:r="http://schemas.openxmlformats.org/officeDocument/2006/relationships" xmlns:m="http://schemas.openxmlformats.org/officeDocument/2006/math" xmlns:v="urn:schemas-microsoft-com:vml" xmlns:wp14="http://schemas.microsoft.com/office/word/2010/wordprocessingDrawing" xmlns:wp="http://schemas.openxmlformats.org/drawingml/2006/wordprocessingDrawing" xmlns:w10="urn:schemas-microsoft-com:office:word" xmlns:w="http://schemas.openxmlformats.org/wordprocessingml/2006/main" xmlns:w14="http://schemas.microsoft.com/office/word/2010/wordml" xmlns:w15="http://schemas.microsoft.com/office/word/2012/wordml" xmlns:w16cex="http://schemas.microsoft.com/office/word/2018/wordml/cex" xmlns:w16cid="http://schemas.microsoft.com/office/word/2016/wordml/cid" xmlns:w16="http://schemas.microsoft.com/office/word/2018/wordml" xmlns:w16du="http://schemas.microsoft.com/office/word/2023/wordml/word16du" xmlns:w16sdtdh="http://schemas.microsoft.com/office/word/2020/wordml/sdtdatahash" xmlns:w16se="http://schemas.microsoft.com/office/word/2015/wordml/symex" xmlns:wpg="http://schemas.microsoft.com/office/word/2010/wordprocessingGroup" xmlns:wpi="http://schemas.microsoft.com/office/word/2010/wordprocessingInk" xmlns:wne="http://schemas.microsoft.com/office/word/2006/wordml" xmlns:wps="http://schemas.microsoft.com/office/word/2010/wordprocessingShape" mc:Ignorable="w14 w15 w16se w16cid w16 w16cex w16sdtdh wp14">
   <w:p>
     <w:pPr>
       <w:pStyle w:val="Header"/>
@@ -7139,7 +7219,7 @@
 </file>
 
 <file path=word/header2.xml><?xml version="1.0" encoding="utf-8"?>
-<w:hdr xmlns:wpc="http://schemas.microsoft.com/office/word/2010/wordprocessingCanvas" xmlns:cx="http://schemas.microsoft.com/office/drawing/2014/chartex" xmlns:cx1="http://schemas.microsoft.com/office/drawing/2015/9/8/chartex" xmlns:cx2="http://schemas.microsoft.com/office/drawing/2015/10/21/chartex" xmlns:cx3="http://schemas.microsoft.com/office/drawing/2016/5/9/chartex" xmlns:cx4="http://schemas.microsoft.com/office/drawing/2016/5/10/chartex" xmlns:cx5="http://schemas.microsoft.com/office/drawing/2016/5/11/chartex" xmlns:cx6="http://schemas.microsoft.com/office/drawing/2016/5/12/chartex" xmlns:cx7="http://schemas.microsoft.com/office/drawing/2016/5/13/chartex" xmlns:cx8="http://schemas.microsoft.com/office/drawing/2016/5/14/chartex" xmlns:mc="http://schemas.openxmlformats.org/markup-compatibility/2006" xmlns:aink="http://schemas.microsoft.com/office/drawing/2016/ink" xmlns:am3d="http://schemas.microsoft.com/office/drawing/2017/model3d" xmlns:o="urn:schemas-microsoft-com:office:office" xmlns:oel="http://schemas.microsoft.com/office/2019/extlst" xmlns:r="http://schemas.openxmlformats.org/officeDocument/2006/relationships" xmlns:m="http://schemas.openxmlformats.org/officeDocument/2006/math" xmlns:v="urn:schemas-microsoft-com:vml" xmlns:wp14="http://schemas.microsoft.com/office/word/2010/wordprocessingDrawing" xmlns:wp="http://schemas.openxmlformats.org/drawingml/2006/wordprocessingDrawing" xmlns:w10="urn:schemas-microsoft-com:office:word" xmlns:w="http://schemas.openxmlformats.org/wordprocessingml/2006/main" xmlns:w14="http://schemas.microsoft.com/office/word/2010/wordml" xmlns:w15="http://schemas.microsoft.com/office/word/2012/wordml" xmlns:w16cex="http://schemas.microsoft.com/office/word/2018/wordml/cex" xmlns:w16cid="http://schemas.microsoft.com/office/word/2016/wordml/cid" xmlns:w16="http://schemas.microsoft.com/office/word/2018/wordml" xmlns:w16sdtdh="http://schemas.microsoft.com/office/word/2020/wordml/sdtdatahash" xmlns:w16se="http://schemas.microsoft.com/office/word/2015/wordml/symex" xmlns:wpg="http://schemas.microsoft.com/office/word/2010/wordprocessingGroup" xmlns:wpi="http://schemas.microsoft.com/office/word/2010/wordprocessingInk" xmlns:wne="http://schemas.microsoft.com/office/word/2006/wordml" xmlns:wps="http://schemas.microsoft.com/office/word/2010/wordprocessingShape" mc:Ignorable="w14 w15 w16se w16cid w16 w16cex w16sdtdh wp14">
+<w:hdr xmlns:wpc="http://schemas.microsoft.com/office/word/2010/wordprocessingCanvas" xmlns:cx="http://schemas.microsoft.com/office/drawing/2014/chartex" xmlns:cx1="http://schemas.microsoft.com/office/drawing/2015/9/8/chartex" xmlns:cx2="http://schemas.microsoft.com/office/drawing/2015/10/21/chartex" xmlns:cx3="http://schemas.microsoft.com/office/drawing/2016/5/9/chartex" xmlns:cx4="http://schemas.microsoft.com/office/drawing/2016/5/10/chartex" xmlns:cx5="http://schemas.microsoft.com/office/drawing/2016/5/11/chartex" xmlns:cx6="http://schemas.microsoft.com/office/drawing/2016/5/12/chartex" xmlns:cx7="http://schemas.microsoft.com/office/drawing/2016/5/13/chartex" xmlns:cx8="http://schemas.microsoft.com/office/drawing/2016/5/14/chartex" xmlns:mc="http://schemas.openxmlformats.org/markup-compatibility/2006" xmlns:aink="http://schemas.microsoft.com/office/drawing/2016/ink" xmlns:am3d="http://schemas.microsoft.com/office/drawing/2017/model3d" xmlns:o="urn:schemas-microsoft-com:office:office" xmlns:oel="http://schemas.microsoft.com/office/2019/extlst" xmlns:r="http://schemas.openxmlformats.org/officeDocument/2006/relationships" xmlns:m="http://schemas.openxmlformats.org/officeDocument/2006/math" xmlns:v="urn:schemas-microsoft-com:vml" xmlns:wp14="http://schemas.microsoft.com/office/word/2010/wordprocessingDrawing" xmlns:wp="http://schemas.openxmlformats.org/drawingml/2006/wordprocessingDrawing" xmlns:w10="urn:schemas-microsoft-com:office:word" xmlns:w="http://schemas.openxmlformats.org/wordprocessingml/2006/main" xmlns:w14="http://schemas.microsoft.com/office/word/2010/wordml" xmlns:w15="http://schemas.microsoft.com/office/word/2012/wordml" xmlns:w16cex="http://schemas.microsoft.com/office/word/2018/wordml/cex" xmlns:w16cid="http://schemas.microsoft.com/office/word/2016/wordml/cid" xmlns:w16="http://schemas.microsoft.com/office/word/2018/wordml" xmlns:w16du="http://schemas.microsoft.com/office/word/2023/wordml/word16du" xmlns:w16sdtdh="http://schemas.microsoft.com/office/word/2020/wordml/sdtdatahash" xmlns:w16se="http://schemas.microsoft.com/office/word/2015/wordml/symex" xmlns:wpg="http://schemas.microsoft.com/office/word/2010/wordprocessingGroup" xmlns:wpi="http://schemas.microsoft.com/office/word/2010/wordprocessingInk" xmlns:wne="http://schemas.microsoft.com/office/word/2006/wordml" xmlns:wps="http://schemas.microsoft.com/office/word/2010/wordprocessingShape" mc:Ignorable="w14 w15 w16se w16cid w16 w16cex w16sdtdh wp14">
   <w:p>
     <w:pPr>
       <w:pStyle w:val="Header"/>
@@ -7149,7 +7229,7 @@
 </file>
 
 <file path=word/header3.xml><?xml version="1.0" encoding="utf-8"?>
-<w:hdr xmlns:wpc="http://schemas.microsoft.com/office/word/2010/wordprocessingCanvas" xmlns:cx="http://schemas.microsoft.com/office/drawing/2014/chartex" xmlns:cx1="http://schemas.microsoft.com/office/drawing/2015/9/8/chartex" xmlns:cx2="http://schemas.microsoft.com/office/drawing/2015/10/21/chartex" xmlns:cx3="http://schemas.microsoft.com/office/drawing/2016/5/9/chartex" xmlns:cx4="http://schemas.microsoft.com/office/drawing/2016/5/10/chartex" xmlns:cx5="http://schemas.microsoft.com/office/drawing/2016/5/11/chartex" xmlns:cx6="http://schemas.microsoft.com/office/drawing/2016/5/12/chartex" xmlns:cx7="http://schemas.microsoft.com/office/drawing/2016/5/13/chartex" xmlns:cx8="http://schemas.microsoft.com/office/drawing/2016/5/14/chartex" xmlns:mc="http://schemas.openxmlformats.org/markup-compatibility/2006" xmlns:aink="http://schemas.microsoft.com/office/drawing/2016/ink" xmlns:am3d="http://schemas.microsoft.com/office/drawing/2017/model3d" xmlns:o="urn:schemas-microsoft-com:office:office" xmlns:oel="http://schemas.microsoft.com/office/2019/extlst" xmlns:r="http://schemas.openxmlformats.org/officeDocument/2006/relationships" xmlns:m="http://schemas.openxmlformats.org/officeDocument/2006/math" xmlns:v="urn:schemas-microsoft-com:vml" xmlns:wp14="http://schemas.microsoft.com/office/word/2010/wordprocessingDrawing" xmlns:wp="http://schemas.openxmlformats.org/drawingml/2006/wordprocessingDrawing" xmlns:w10="urn:schemas-microsoft-com:office:word" xmlns:w="http://schemas.openxmlformats.org/wordprocessingml/2006/main" xmlns:w14="http://schemas.microsoft.com/office/word/2010/wordml" xmlns:w15="http://schemas.microsoft.com/office/word/2012/wordml" xmlns:w16cex="http://schemas.microsoft.com/office/word/2018/wordml/cex" xmlns:w16cid="http://schemas.microsoft.com/office/word/2016/wordml/cid" xmlns:w16="http://schemas.microsoft.com/office/word/2018/wordml" xmlns:w16sdtdh="http://schemas.microsoft.com/office/word/2020/wordml/sdtdatahash" xmlns:w16se="http://schemas.microsoft.com/office/word/2015/wordml/symex" xmlns:wpg="http://schemas.microsoft.com/office/word/2010/wordprocessingGroup" xmlns:wpi="http://schemas.microsoft.com/office/word/2010/wordprocessingInk" xmlns:wne="http://schemas.microsoft.com/office/word/2006/wordml" xmlns:wps="http://schemas.microsoft.com/office/word/2010/wordprocessingShape" mc:Ignorable="w14 w15 w16se w16cid w16 w16cex w16sdtdh wp14">
+<w:hdr xmlns:wpc="http://schemas.microsoft.com/office/word/2010/wordprocessingCanvas" xmlns:cx="http://schemas.microsoft.com/office/drawing/2014/chartex" xmlns:cx1="http://schemas.microsoft.com/office/drawing/2015/9/8/chartex" xmlns:cx2="http://schemas.microsoft.com/office/drawing/2015/10/21/chartex" xmlns:cx3="http://schemas.microsoft.com/office/drawing/2016/5/9/chartex" xmlns:cx4="http://schemas.microsoft.com/office/drawing/2016/5/10/chartex" xmlns:cx5="http://schemas.microsoft.com/office/drawing/2016/5/11/chartex" xmlns:cx6="http://schemas.microsoft.com/office/drawing/2016/5/12/chartex" xmlns:cx7="http://schemas.microsoft.com/office/drawing/2016/5/13/chartex" xmlns:cx8="http://schemas.microsoft.com/office/drawing/2016/5/14/chartex" xmlns:mc="http://schemas.openxmlformats.org/markup-compatibility/2006" xmlns:aink="http://schemas.microsoft.com/office/drawing/2016/ink" xmlns:am3d="http://schemas.microsoft.com/office/drawing/2017/model3d" xmlns:o="urn:schemas-microsoft-com:office:office" xmlns:oel="http://schemas.microsoft.com/office/2019/extlst" xmlns:r="http://schemas.openxmlformats.org/officeDocument/2006/relationships" xmlns:m="http://schemas.openxmlformats.org/officeDocument/2006/math" xmlns:v="urn:schemas-microsoft-com:vml" xmlns:wp14="http://schemas.microsoft.com/office/word/2010/wordprocessingDrawing" xmlns:wp="http://schemas.openxmlformats.org/drawingml/2006/wordprocessingDrawing" xmlns:w10="urn:schemas-microsoft-com:office:word" xmlns:w="http://schemas.openxmlformats.org/wordprocessingml/2006/main" xmlns:w14="http://schemas.microsoft.com/office/word/2010/wordml" xmlns:w15="http://schemas.microsoft.com/office/word/2012/wordml" xmlns:w16cex="http://schemas.microsoft.com/office/word/2018/wordml/cex" xmlns:w16cid="http://schemas.microsoft.com/office/word/2016/wordml/cid" xmlns:w16="http://schemas.microsoft.com/office/word/2018/wordml" xmlns:w16du="http://schemas.microsoft.com/office/word/2023/wordml/word16du" xmlns:w16sdtdh="http://schemas.microsoft.com/office/word/2020/wordml/sdtdatahash" xmlns:w16se="http://schemas.microsoft.com/office/word/2015/wordml/symex" xmlns:wpg="http://schemas.microsoft.com/office/word/2010/wordprocessingGroup" xmlns:wpi="http://schemas.microsoft.com/office/word/2010/wordprocessingInk" xmlns:wne="http://schemas.microsoft.com/office/word/2006/wordml" xmlns:wps="http://schemas.microsoft.com/office/word/2010/wordprocessingShape" mc:Ignorable="w14 w15 w16se w16cid w16 w16cex w16sdtdh wp14">
   <w:p>
     <w:pPr>
       <w:pStyle w:val="Header"/>
@@ -7265,7 +7345,7 @@
 </file>
 
 <file path=word/numbering.xml><?xml version="1.0" encoding="utf-8"?>
-<w:numbering xmlns:wpc="http://schemas.microsoft.com/office/word/2010/wordprocessingCanvas" xmlns:cx="http://schemas.microsoft.com/office/drawing/2014/chartex" xmlns:cx1="http://schemas.microsoft.com/office/drawing/2015/9/8/chartex" xmlns:cx2="http://schemas.microsoft.com/office/drawing/2015/10/21/chartex" xmlns:cx3="http://schemas.microsoft.com/office/drawing/2016/5/9/chartex" xmlns:cx4="http://schemas.microsoft.com/office/drawing/2016/5/10/chartex" xmlns:cx5="http://schemas.microsoft.com/office/drawing/2016/5/11/chartex" xmlns:cx6="http://schemas.microsoft.com/office/drawing/2016/5/12/chartex" xmlns:cx7="http://schemas.microsoft.com/office/drawing/2016/5/13/chartex" xmlns:cx8="http://schemas.microsoft.com/office/drawing/2016/5/14/chartex" xmlns:mc="http://schemas.openxmlformats.org/markup-compatibility/2006" xmlns:aink="http://schemas.microsoft.com/office/drawing/2016/ink" xmlns:am3d="http://schemas.microsoft.com/office/drawing/2017/model3d" xmlns:o="urn:schemas-microsoft-com:office:office" xmlns:oel="http://schemas.microsoft.com/office/2019/extlst" xmlns:r="http://schemas.openxmlformats.org/officeDocument/2006/relationships" xmlns:m="http://schemas.openxmlformats.org/officeDocument/2006/math" xmlns:v="urn:schemas-microsoft-com:vml" xmlns:wp14="http://schemas.microsoft.com/office/word/2010/wordprocessingDrawing" xmlns:wp="http://schemas.openxmlformats.org/drawingml/2006/wordprocessingDrawing" xmlns:w10="urn:schemas-microsoft-com:office:word" xmlns:w="http://schemas.openxmlformats.org/wordprocessingml/2006/main" xmlns:w14="http://schemas.microsoft.com/office/word/2010/wordml" xmlns:w15="http://schemas.microsoft.com/office/word/2012/wordml" xmlns:w16cex="http://schemas.microsoft.com/office/word/2018/wordml/cex" xmlns:w16cid="http://schemas.microsoft.com/office/word/2016/wordml/cid" xmlns:w16="http://schemas.microsoft.com/office/word/2018/wordml" xmlns:w16sdtdh="http://schemas.microsoft.com/office/word/2020/wordml/sdtdatahash" xmlns:w16se="http://schemas.microsoft.com/office/word/2015/wordml/symex" xmlns:wpg="http://schemas.microsoft.com/office/word/2010/wordprocessingGroup" xmlns:wpi="http://schemas.microsoft.com/office/word/2010/wordprocessingInk" xmlns:wne="http://schemas.microsoft.com/office/word/2006/wordml" xmlns:wps="http://schemas.microsoft.com/office/word/2010/wordprocessingShape" mc:Ignorable="w14 w15 w16se w16cid w16 w16cex w16sdtdh wp14">
+<w:numbering xmlns:wpc="http://schemas.microsoft.com/office/word/2010/wordprocessingCanvas" xmlns:cx="http://schemas.microsoft.com/office/drawing/2014/chartex" xmlns:cx1="http://schemas.microsoft.com/office/drawing/2015/9/8/chartex" xmlns:cx2="http://schemas.microsoft.com/office/drawing/2015/10/21/chartex" xmlns:cx3="http://schemas.microsoft.com/office/drawing/2016/5/9/chartex" xmlns:cx4="http://schemas.microsoft.com/office/drawing/2016/5/10/chartex" xmlns:cx5="http://schemas.microsoft.com/office/drawing/2016/5/11/chartex" xmlns:cx6="http://schemas.microsoft.com/office/drawing/2016/5/12/chartex" xmlns:cx7="http://schemas.microsoft.com/office/drawing/2016/5/13/chartex" xmlns:cx8="http://schemas.microsoft.com/office/drawing/2016/5/14/chartex" xmlns:mc="http://schemas.openxmlformats.org/markup-compatibility/2006" xmlns:aink="http://schemas.microsoft.com/office/drawing/2016/ink" xmlns:am3d="http://schemas.microsoft.com/office/drawing/2017/model3d" xmlns:o="urn:schemas-microsoft-com:office:office" xmlns:oel="http://schemas.microsoft.com/office/2019/extlst" xmlns:r="http://schemas.openxmlformats.org/officeDocument/2006/relationships" xmlns:m="http://schemas.openxmlformats.org/officeDocument/2006/math" xmlns:v="urn:schemas-microsoft-com:vml" xmlns:wp14="http://schemas.microsoft.com/office/word/2010/wordprocessingDrawing" xmlns:wp="http://schemas.openxmlformats.org/drawingml/2006/wordprocessingDrawing" xmlns:w10="urn:schemas-microsoft-com:office:word" xmlns:w="http://schemas.openxmlformats.org/wordprocessingml/2006/main" xmlns:w14="http://schemas.microsoft.com/office/word/2010/wordml" xmlns:w15="http://schemas.microsoft.com/office/word/2012/wordml" xmlns:w16cex="http://schemas.microsoft.com/office/word/2018/wordml/cex" xmlns:w16cid="http://schemas.microsoft.com/office/word/2016/wordml/cid" xmlns:w16="http://schemas.microsoft.com/office/word/2018/wordml" xmlns:w16du="http://schemas.microsoft.com/office/word/2023/wordml/word16du" xmlns:w16sdtdh="http://schemas.microsoft.com/office/word/2020/wordml/sdtdatahash" xmlns:w16se="http://schemas.microsoft.com/office/word/2015/wordml/symex" xmlns:wpg="http://schemas.microsoft.com/office/word/2010/wordprocessingGroup" xmlns:wpi="http://schemas.microsoft.com/office/word/2010/wordprocessingInk" xmlns:wne="http://schemas.microsoft.com/office/word/2006/wordml" xmlns:wps="http://schemas.microsoft.com/office/word/2010/wordprocessingShape" mc:Ignorable="w14 w15 w16se w16cid w16 w16cex w16sdtdh wp14">
   <w:abstractNum w:abstractNumId="0" w15:restartNumberingAfterBreak="0">
     <w:nsid w:val="4FAB288E"/>
     <w:multiLevelType w:val="hybridMultilevel"/>

</xml_diff>